<commit_message>
First commit for 7th march 2017
</commit_message>
<xml_diff>
--- a/13.Writing JUnit Test case(4thmarch2017).docx
+++ b/13.Writing JUnit Test case(4thmarch2017).docx
@@ -1548,12 +1548,708 @@
     </w:p>
     <w:p>
       <w:pPr>
+        <w:autoSpaceDE w:val="0"/>
+        <w:autoSpaceDN w:val="0"/>
+        <w:adjustRightInd w:val="0"/>
+        <w:spacing w:after="0" w:line="240" w:lineRule="auto"/>
+        <w:rPr>
+          <w:szCs w:val="20"/>
+        </w:rPr>
+      </w:pPr>
+      <w:r>
+        <w:rPr>
+          <w:szCs w:val="20"/>
+        </w:rPr>
+        <w:t>@Test</w:t>
+      </w:r>
+    </w:p>
+    <w:p>
+      <w:pPr>
+        <w:autoSpaceDE w:val="0"/>
+        <w:autoSpaceDN w:val="0"/>
+        <w:adjustRightInd w:val="0"/>
+        <w:spacing w:after="0" w:line="240" w:lineRule="auto"/>
+        <w:rPr>
+          <w:szCs w:val="20"/>
+        </w:rPr>
+      </w:pPr>
+      <w:r>
+        <w:rPr>
+          <w:szCs w:val="20"/>
+        </w:rPr>
+        <w:tab/>
+      </w:r>
+      <w:proofErr w:type="gramStart"/>
+      <w:r>
+        <w:rPr>
+          <w:szCs w:val="20"/>
+        </w:rPr>
+        <w:t>public</w:t>
+      </w:r>
+      <w:proofErr w:type="gramEnd"/>
+      <w:r>
+        <w:rPr>
+          <w:szCs w:val="20"/>
+        </w:rPr>
+        <w:t xml:space="preserve"> void </w:t>
+      </w:r>
+      <w:proofErr w:type="spellStart"/>
+      <w:r>
+        <w:rPr>
+          <w:szCs w:val="20"/>
+        </w:rPr>
+        <w:t>testDeleteProduct</w:t>
+      </w:r>
+      <w:proofErr w:type="spellEnd"/>
+      <w:r>
+        <w:rPr>
+          <w:szCs w:val="20"/>
+        </w:rPr>
+        <w:t>()</w:t>
+      </w:r>
+    </w:p>
+    <w:p>
+      <w:pPr>
+        <w:autoSpaceDE w:val="0"/>
+        <w:autoSpaceDN w:val="0"/>
+        <w:adjustRightInd w:val="0"/>
+        <w:spacing w:after="0" w:line="240" w:lineRule="auto"/>
+        <w:rPr>
+          <w:szCs w:val="20"/>
+        </w:rPr>
+      </w:pPr>
+      <w:r>
+        <w:rPr>
+          <w:szCs w:val="20"/>
+        </w:rPr>
+        <w:tab/>
+        <w:t>{</w:t>
+      </w:r>
+    </w:p>
+    <w:p>
+      <w:pPr>
+        <w:autoSpaceDE w:val="0"/>
+        <w:autoSpaceDN w:val="0"/>
+        <w:adjustRightInd w:val="0"/>
+        <w:spacing w:after="0" w:line="240" w:lineRule="auto"/>
+        <w:rPr>
+          <w:szCs w:val="20"/>
+        </w:rPr>
+      </w:pPr>
+      <w:r>
+        <w:rPr>
+          <w:szCs w:val="20"/>
+        </w:rPr>
+        <w:tab/>
+      </w:r>
+      <w:r>
+        <w:rPr>
+          <w:szCs w:val="20"/>
+        </w:rPr>
+        <w:tab/>
+      </w:r>
+      <w:proofErr w:type="spellStart"/>
+      <w:proofErr w:type="gramStart"/>
+      <w:r>
+        <w:rPr>
+          <w:szCs w:val="20"/>
+        </w:rPr>
+        <w:t>assertEquals</w:t>
+      </w:r>
+      <w:proofErr w:type="spellEnd"/>
+      <w:r>
+        <w:rPr>
+          <w:szCs w:val="20"/>
+        </w:rPr>
+        <w:t>(</w:t>
+      </w:r>
+      <w:proofErr w:type="gramEnd"/>
+      <w:r>
+        <w:rPr>
+          <w:szCs w:val="20"/>
+        </w:rPr>
+        <w:t xml:space="preserve">"Deleting product based on id from </w:t>
+      </w:r>
+      <w:proofErr w:type="spellStart"/>
+      <w:r>
+        <w:rPr>
+          <w:szCs w:val="20"/>
+        </w:rPr>
+        <w:t>table",true,productDAO.deleteProduct</w:t>
+      </w:r>
+      <w:proofErr w:type="spellEnd"/>
+      <w:r>
+        <w:rPr>
+          <w:szCs w:val="20"/>
+        </w:rPr>
+        <w:t>(20));</w:t>
+      </w:r>
+    </w:p>
+    <w:p>
+      <w:pPr>
+        <w:autoSpaceDE w:val="0"/>
+        <w:autoSpaceDN w:val="0"/>
+        <w:adjustRightInd w:val="0"/>
+        <w:spacing w:after="0" w:line="240" w:lineRule="auto"/>
+        <w:rPr>
+          <w:szCs w:val="20"/>
+        </w:rPr>
+      </w:pPr>
+      <w:r>
+        <w:rPr>
+          <w:szCs w:val="20"/>
+        </w:rPr>
+        <w:lastRenderedPageBreak/>
+        <w:tab/>
+        <w:t>}</w:t>
+      </w:r>
+    </w:p>
+    <w:p>
+      <w:pPr>
+        <w:autoSpaceDE w:val="0"/>
+        <w:autoSpaceDN w:val="0"/>
+        <w:adjustRightInd w:val="0"/>
+        <w:spacing w:after="0" w:line="240" w:lineRule="auto"/>
+        <w:rPr>
+          <w:szCs w:val="20"/>
+        </w:rPr>
+      </w:pPr>
+      <w:r>
+        <w:rPr>
+          <w:szCs w:val="20"/>
+        </w:rPr>
+        <w:tab/>
+      </w:r>
+    </w:p>
+    <w:p>
+      <w:pPr>
+        <w:autoSpaceDE w:val="0"/>
+        <w:autoSpaceDN w:val="0"/>
+        <w:adjustRightInd w:val="0"/>
+        <w:spacing w:after="0" w:line="240" w:lineRule="auto"/>
+        <w:rPr>
+          <w:szCs w:val="20"/>
+        </w:rPr>
+      </w:pPr>
+      <w:r>
+        <w:rPr>
+          <w:szCs w:val="20"/>
+        </w:rPr>
+        <w:tab/>
+        <w:t>@Test</w:t>
+      </w:r>
+    </w:p>
+    <w:p>
+      <w:pPr>
+        <w:autoSpaceDE w:val="0"/>
+        <w:autoSpaceDN w:val="0"/>
+        <w:adjustRightInd w:val="0"/>
+        <w:spacing w:after="0" w:line="240" w:lineRule="auto"/>
+        <w:rPr>
+          <w:szCs w:val="20"/>
+        </w:rPr>
+      </w:pPr>
+      <w:r>
+        <w:rPr>
+          <w:szCs w:val="20"/>
+        </w:rPr>
+        <w:tab/>
+      </w:r>
+      <w:proofErr w:type="gramStart"/>
+      <w:r>
+        <w:rPr>
+          <w:szCs w:val="20"/>
+        </w:rPr>
+        <w:t>public</w:t>
+      </w:r>
+      <w:proofErr w:type="gramEnd"/>
+      <w:r>
+        <w:rPr>
+          <w:szCs w:val="20"/>
+        </w:rPr>
+        <w:t xml:space="preserve"> void </w:t>
+      </w:r>
+      <w:proofErr w:type="spellStart"/>
+      <w:r>
+        <w:rPr>
+          <w:szCs w:val="20"/>
+        </w:rPr>
+        <w:t>testUpdateProduct</w:t>
+      </w:r>
+      <w:proofErr w:type="spellEnd"/>
+      <w:r>
+        <w:rPr>
+          <w:szCs w:val="20"/>
+        </w:rPr>
+        <w:t>()</w:t>
+      </w:r>
+    </w:p>
+    <w:p>
+      <w:pPr>
+        <w:autoSpaceDE w:val="0"/>
+        <w:autoSpaceDN w:val="0"/>
+        <w:adjustRightInd w:val="0"/>
+        <w:spacing w:after="0" w:line="240" w:lineRule="auto"/>
+        <w:rPr>
+          <w:szCs w:val="20"/>
+        </w:rPr>
+      </w:pPr>
+      <w:r>
+        <w:rPr>
+          <w:szCs w:val="20"/>
+        </w:rPr>
+        <w:tab/>
+        <w:t>{</w:t>
+      </w:r>
+    </w:p>
+    <w:p>
+      <w:pPr>
+        <w:autoSpaceDE w:val="0"/>
+        <w:autoSpaceDN w:val="0"/>
+        <w:adjustRightInd w:val="0"/>
+        <w:spacing w:after="0" w:line="240" w:lineRule="auto"/>
+        <w:rPr>
+          <w:szCs w:val="20"/>
+        </w:rPr>
+      </w:pPr>
+      <w:r>
+        <w:rPr>
+          <w:szCs w:val="20"/>
+        </w:rPr>
+        <w:tab/>
+      </w:r>
+      <w:r>
+        <w:rPr>
+          <w:szCs w:val="20"/>
+        </w:rPr>
+        <w:tab/>
+      </w:r>
+      <w:proofErr w:type="gramStart"/>
+      <w:r>
+        <w:rPr>
+          <w:szCs w:val="20"/>
+        </w:rPr>
+        <w:t>product=</w:t>
+      </w:r>
+      <w:proofErr w:type="spellStart"/>
+      <w:proofErr w:type="gramEnd"/>
+      <w:r>
+        <w:rPr>
+          <w:szCs w:val="20"/>
+        </w:rPr>
+        <w:t>productDAO.getProduct</w:t>
+      </w:r>
+      <w:proofErr w:type="spellEnd"/>
+      <w:r>
+        <w:rPr>
+          <w:szCs w:val="20"/>
+        </w:rPr>
+        <w:t>(7);</w:t>
+      </w:r>
+    </w:p>
+    <w:p>
+      <w:pPr>
+        <w:autoSpaceDE w:val="0"/>
+        <w:autoSpaceDN w:val="0"/>
+        <w:adjustRightInd w:val="0"/>
+        <w:spacing w:after="0" w:line="240" w:lineRule="auto"/>
+        <w:rPr>
+          <w:szCs w:val="20"/>
+        </w:rPr>
+      </w:pPr>
+      <w:r>
+        <w:rPr>
+          <w:szCs w:val="20"/>
+        </w:rPr>
+        <w:tab/>
+      </w:r>
+      <w:r>
+        <w:rPr>
+          <w:szCs w:val="20"/>
+        </w:rPr>
+        <w:tab/>
+      </w:r>
+      <w:proofErr w:type="spellStart"/>
+      <w:proofErr w:type="gramStart"/>
+      <w:r>
+        <w:rPr>
+          <w:szCs w:val="20"/>
+        </w:rPr>
+        <w:t>product.setProductName</w:t>
+      </w:r>
+      <w:proofErr w:type="spellEnd"/>
+      <w:r>
+        <w:rPr>
+          <w:szCs w:val="20"/>
+        </w:rPr>
+        <w:t>(</w:t>
+      </w:r>
+      <w:proofErr w:type="gramEnd"/>
+      <w:r>
+        <w:rPr>
+          <w:szCs w:val="20"/>
+        </w:rPr>
+        <w:t>"Walking SUNGLASSES-Updated");</w:t>
+      </w:r>
+    </w:p>
+    <w:p>
+      <w:pPr>
+        <w:autoSpaceDE w:val="0"/>
+        <w:autoSpaceDN w:val="0"/>
+        <w:adjustRightInd w:val="0"/>
+        <w:spacing w:after="0" w:line="240" w:lineRule="auto"/>
+        <w:rPr>
+          <w:szCs w:val="20"/>
+        </w:rPr>
+      </w:pPr>
+      <w:r>
+        <w:rPr>
+          <w:szCs w:val="20"/>
+        </w:rPr>
+        <w:tab/>
+      </w:r>
+      <w:r>
+        <w:rPr>
+          <w:szCs w:val="20"/>
+        </w:rPr>
+        <w:tab/>
+      </w:r>
+      <w:proofErr w:type="spellStart"/>
+      <w:proofErr w:type="gramStart"/>
+      <w:r>
+        <w:rPr>
+          <w:szCs w:val="20"/>
+        </w:rPr>
+        <w:t>product.setProductCategory</w:t>
+      </w:r>
+      <w:proofErr w:type="spellEnd"/>
+      <w:r>
+        <w:rPr>
+          <w:szCs w:val="20"/>
+        </w:rPr>
+        <w:t>(</w:t>
+      </w:r>
+      <w:proofErr w:type="gramEnd"/>
+      <w:r>
+        <w:rPr>
+          <w:szCs w:val="20"/>
+        </w:rPr>
+        <w:t>"Fitness");</w:t>
+      </w:r>
+    </w:p>
+    <w:p>
+      <w:pPr>
+        <w:autoSpaceDE w:val="0"/>
+        <w:autoSpaceDN w:val="0"/>
+        <w:adjustRightInd w:val="0"/>
+        <w:spacing w:after="0" w:line="240" w:lineRule="auto"/>
+        <w:rPr>
+          <w:szCs w:val="20"/>
+        </w:rPr>
+      </w:pPr>
+      <w:r>
+        <w:rPr>
+          <w:szCs w:val="20"/>
+        </w:rPr>
+        <w:tab/>
+      </w:r>
+      <w:r>
+        <w:rPr>
+          <w:szCs w:val="20"/>
+        </w:rPr>
+        <w:tab/>
+      </w:r>
+      <w:proofErr w:type="spellStart"/>
+      <w:proofErr w:type="gramStart"/>
+      <w:r>
+        <w:rPr>
+          <w:szCs w:val="20"/>
+        </w:rPr>
+        <w:t>product.setProductImage</w:t>
+      </w:r>
+      <w:proofErr w:type="spellEnd"/>
+      <w:r>
+        <w:rPr>
+          <w:szCs w:val="20"/>
+        </w:rPr>
+        <w:t>(</w:t>
+      </w:r>
+      <w:proofErr w:type="gramEnd"/>
+      <w:r>
+        <w:rPr>
+          <w:szCs w:val="20"/>
+        </w:rPr>
+        <w:t>"P7.jpg");</w:t>
+      </w:r>
+    </w:p>
+    <w:p>
+      <w:pPr>
+        <w:autoSpaceDE w:val="0"/>
+        <w:autoSpaceDN w:val="0"/>
+        <w:adjustRightInd w:val="0"/>
+        <w:spacing w:after="0" w:line="240" w:lineRule="auto"/>
+        <w:rPr>
+          <w:szCs w:val="20"/>
+        </w:rPr>
+      </w:pPr>
+      <w:r>
+        <w:rPr>
+          <w:szCs w:val="20"/>
+        </w:rPr>
+        <w:tab/>
+      </w:r>
+      <w:r>
+        <w:rPr>
+          <w:szCs w:val="20"/>
+        </w:rPr>
+        <w:tab/>
+      </w:r>
+      <w:proofErr w:type="spellStart"/>
+      <w:proofErr w:type="gramStart"/>
+      <w:r>
+        <w:rPr>
+          <w:szCs w:val="20"/>
+        </w:rPr>
+        <w:t>product.setProductPrice</w:t>
+      </w:r>
+      <w:proofErr w:type="spellEnd"/>
+      <w:r>
+        <w:rPr>
+          <w:szCs w:val="20"/>
+        </w:rPr>
+        <w:t>(</w:t>
+      </w:r>
+      <w:proofErr w:type="gramEnd"/>
+      <w:r>
+        <w:rPr>
+          <w:szCs w:val="20"/>
+        </w:rPr>
+        <w:t>200);</w:t>
+      </w:r>
+    </w:p>
+    <w:p>
+      <w:pPr>
+        <w:autoSpaceDE w:val="0"/>
+        <w:autoSpaceDN w:val="0"/>
+        <w:adjustRightInd w:val="0"/>
+        <w:spacing w:after="0" w:line="240" w:lineRule="auto"/>
+        <w:rPr>
+          <w:szCs w:val="20"/>
+        </w:rPr>
+      </w:pPr>
+      <w:r>
+        <w:rPr>
+          <w:szCs w:val="20"/>
+        </w:rPr>
+        <w:tab/>
+      </w:r>
+      <w:r>
+        <w:rPr>
+          <w:szCs w:val="20"/>
+        </w:rPr>
+        <w:tab/>
+      </w:r>
+      <w:proofErr w:type="spellStart"/>
+      <w:proofErr w:type="gramStart"/>
+      <w:r>
+        <w:rPr>
+          <w:szCs w:val="20"/>
+        </w:rPr>
+        <w:t>product.setProductQuantity</w:t>
+      </w:r>
+      <w:proofErr w:type="spellEnd"/>
+      <w:r>
+        <w:rPr>
+          <w:szCs w:val="20"/>
+        </w:rPr>
+        <w:t>(</w:t>
+      </w:r>
+      <w:proofErr w:type="gramEnd"/>
+      <w:r>
+        <w:rPr>
+          <w:szCs w:val="20"/>
+        </w:rPr>
+        <w:t>5);</w:t>
+      </w:r>
+    </w:p>
+    <w:p>
+      <w:pPr>
+        <w:autoSpaceDE w:val="0"/>
+        <w:autoSpaceDN w:val="0"/>
+        <w:adjustRightInd w:val="0"/>
+        <w:spacing w:after="0" w:line="240" w:lineRule="auto"/>
+        <w:rPr>
+          <w:szCs w:val="20"/>
+        </w:rPr>
+      </w:pPr>
+      <w:r>
+        <w:rPr>
+          <w:szCs w:val="20"/>
+        </w:rPr>
+        <w:tab/>
+      </w:r>
+      <w:r>
+        <w:rPr>
+          <w:szCs w:val="20"/>
+        </w:rPr>
+        <w:tab/>
+      </w:r>
+      <w:proofErr w:type="spellStart"/>
+      <w:proofErr w:type="gramStart"/>
+      <w:r>
+        <w:rPr>
+          <w:szCs w:val="20"/>
+        </w:rPr>
+        <w:t>product.setProductDescription</w:t>
+      </w:r>
+      <w:proofErr w:type="spellEnd"/>
+      <w:r>
+        <w:rPr>
+          <w:szCs w:val="20"/>
+        </w:rPr>
+        <w:t>(</w:t>
+      </w:r>
+      <w:proofErr w:type="gramEnd"/>
+      <w:r>
+        <w:rPr>
+          <w:szCs w:val="20"/>
+        </w:rPr>
+        <w:t>"Made for regular fitness walking in bright sunshine. ");</w:t>
+      </w:r>
+    </w:p>
+    <w:p>
+      <w:pPr>
+        <w:autoSpaceDE w:val="0"/>
+        <w:autoSpaceDN w:val="0"/>
+        <w:adjustRightInd w:val="0"/>
+        <w:spacing w:after="0" w:line="240" w:lineRule="auto"/>
+        <w:rPr>
+          <w:szCs w:val="20"/>
+        </w:rPr>
+      </w:pPr>
+      <w:r>
+        <w:rPr>
+          <w:szCs w:val="20"/>
+        </w:rPr>
+        <w:tab/>
+      </w:r>
+      <w:r>
+        <w:rPr>
+          <w:szCs w:val="20"/>
+        </w:rPr>
+        <w:tab/>
+      </w:r>
+      <w:proofErr w:type="spellStart"/>
+      <w:proofErr w:type="gramStart"/>
+      <w:r>
+        <w:rPr>
+          <w:szCs w:val="20"/>
+        </w:rPr>
+        <w:t>product.setProductKeyword</w:t>
+      </w:r>
+      <w:proofErr w:type="spellEnd"/>
+      <w:r>
+        <w:rPr>
+          <w:szCs w:val="20"/>
+        </w:rPr>
+        <w:t>(</w:t>
+      </w:r>
+      <w:proofErr w:type="gramEnd"/>
+      <w:r>
+        <w:rPr>
+          <w:szCs w:val="20"/>
+        </w:rPr>
+        <w:t>"</w:t>
+      </w:r>
+      <w:proofErr w:type="spellStart"/>
+      <w:r>
+        <w:rPr>
+          <w:szCs w:val="20"/>
+        </w:rPr>
+        <w:t>Fitness,Walking,Sunglass,Blue</w:t>
+      </w:r>
+      <w:proofErr w:type="spellEnd"/>
+      <w:r>
+        <w:rPr>
+          <w:szCs w:val="20"/>
+        </w:rPr>
+        <w:t>");</w:t>
+      </w:r>
+    </w:p>
+    <w:p>
+      <w:pPr>
+        <w:autoSpaceDE w:val="0"/>
+        <w:autoSpaceDN w:val="0"/>
+        <w:adjustRightInd w:val="0"/>
+        <w:spacing w:after="0" w:line="240" w:lineRule="auto"/>
+        <w:rPr>
+          <w:szCs w:val="20"/>
+        </w:rPr>
+      </w:pPr>
+      <w:r>
+        <w:rPr>
+          <w:szCs w:val="20"/>
+        </w:rPr>
+        <w:tab/>
+      </w:r>
+      <w:r>
+        <w:rPr>
+          <w:szCs w:val="20"/>
+        </w:rPr>
+        <w:tab/>
+      </w:r>
+      <w:proofErr w:type="spellStart"/>
+      <w:proofErr w:type="gramStart"/>
+      <w:r>
+        <w:rPr>
+          <w:szCs w:val="20"/>
+        </w:rPr>
+        <w:t>assertEquals</w:t>
+      </w:r>
+      <w:proofErr w:type="spellEnd"/>
+      <w:r>
+        <w:rPr>
+          <w:szCs w:val="20"/>
+        </w:rPr>
+        <w:t>(</w:t>
+      </w:r>
+      <w:proofErr w:type="gramEnd"/>
+      <w:r>
+        <w:rPr>
+          <w:szCs w:val="20"/>
+        </w:rPr>
+        <w:t xml:space="preserve">"Updating user based on id from </w:t>
+      </w:r>
+      <w:proofErr w:type="spellStart"/>
+      <w:r>
+        <w:rPr>
+          <w:szCs w:val="20"/>
+        </w:rPr>
+        <w:t>table",true,productDAO.updateProduct</w:t>
+      </w:r>
+      <w:proofErr w:type="spellEnd"/>
+      <w:r>
+        <w:rPr>
+          <w:szCs w:val="20"/>
+        </w:rPr>
+        <w:t>(product));</w:t>
+      </w:r>
+    </w:p>
+    <w:p>
+      <w:pPr>
         <w:spacing w:line="240" w:lineRule="auto"/>
         <w:ind w:left="720"/>
         <w:rPr>
           <w:szCs w:val="20"/>
         </w:rPr>
       </w:pPr>
+      <w:r>
+        <w:rPr>
+          <w:szCs w:val="20"/>
+        </w:rPr>
+        <w:tab/>
+        <w:t>}</w:t>
+      </w:r>
     </w:p>
     <w:p>
       <w:pPr>
@@ -1673,7 +2369,6 @@
         <w:rPr>
           <w:szCs w:val="20"/>
         </w:rPr>
-        <w:lastRenderedPageBreak/>
         <w:t>public</w:t>
       </w:r>
       <w:proofErr w:type="gramEnd"/>
@@ -1858,6 +2553,14 @@
         </w:rPr>
         <w:t xml:space="preserve"> will run the test and insert the record in the database , and you can verify it by running the project and testing the view all tab.</w:t>
       </w:r>
+    </w:p>
+    <w:p>
+      <w:pPr>
+        <w:spacing w:line="240" w:lineRule="auto"/>
+        <w:rPr>
+          <w:szCs w:val="20"/>
+        </w:rPr>
+      </w:pPr>
     </w:p>
     <w:p>
       <w:pPr>
@@ -2870,7 +3573,7 @@
 </file>
 
 <file path=customXml/itemProps1.xml><?xml version="1.0" encoding="utf-8"?>
-<ds:datastoreItem xmlns:ds="http://schemas.openxmlformats.org/officeDocument/2006/customXml" ds:itemID="{C0FCB18E-C943-4ED4-B6E6-DEA78BF39483}">
+<ds:datastoreItem xmlns:ds="http://schemas.openxmlformats.org/officeDocument/2006/customXml" ds:itemID="{7BEF2EB5-4A68-44E9-8A2C-7CEFDDE2B54B}">
   <ds:schemaRefs>
     <ds:schemaRef ds:uri="http://schemas.openxmlformats.org/officeDocument/2006/bibliography"/>
   </ds:schemaRefs>

</xml_diff>